<commit_message>
final version ofr Milad that includes 4 graphs and a heatmap
</commit_message>
<xml_diff>
--- a/One page summary of project .docx
+++ b/One page summary of project .docx
@@ -10,30 +10,30 @@
     <w:p/>
     <w:p>
       <w:r>
-        <w:t xml:space="preserve">Team Members: Dyna Wilston, Maria </w:t>
+        <w:t xml:space="preserve">Team Members: Dyna </w:t>
       </w:r>
       <w:proofErr w:type="spellStart"/>
       <w:r>
+        <w:t>Wilston</w:t>
+      </w:r>
+      <w:proofErr w:type="spellEnd"/>
+      <w:r>
+        <w:t xml:space="preserve">, Maria </w:t>
+      </w:r>
+      <w:proofErr w:type="spellStart"/>
+      <w:r>
         <w:t>Ugaz</w:t>
       </w:r>
       <w:proofErr w:type="spellEnd"/>
       <w:r>
-        <w:t xml:space="preserve">, Milad </w:t>
+        <w:t xml:space="preserve">, Milad Davoodi and Philippe </w:t>
       </w:r>
       <w:proofErr w:type="spellStart"/>
       <w:r>
-        <w:t>Davoodi</w:t>
+        <w:t>Nguendang</w:t>
       </w:r>
       <w:proofErr w:type="spellEnd"/>
       <w:r>
-        <w:t xml:space="preserve"> and Philippe </w:t>
-      </w:r>
-      <w:proofErr w:type="spellStart"/>
-      <w:r>
-        <w:t>Nguendang</w:t>
-      </w:r>
-      <w:proofErr w:type="spellEnd"/>
-      <w:r>
         <w:t xml:space="preserve"> </w:t>
       </w:r>
     </w:p>
@@ -59,7 +59,16 @@
       </w:r>
       <w:proofErr w:type="gramEnd"/>
       <w:r>
-        <w:t xml:space="preserve"> the traffic accident rates per seasons  </w:t>
+        <w:t xml:space="preserve"> the traffic accident rates per season</w:t>
+      </w:r>
+      <w:r>
+        <w:t xml:space="preserve"> or time of year?</w:t>
+      </w:r>
+    </w:p>
+    <w:p>
+      <w:r>
+        <w:tab/>
+        <w:t>- Are there certain time of year by date or by month that are more “unsafe” to drive in, versus other months of the year.</w:t>
       </w:r>
     </w:p>
     <w:p/>
@@ -81,6 +90,11 @@
     <w:p>
       <w:r>
         <w:t>-peak hour of accidents </w:t>
+      </w:r>
+    </w:p>
+    <w:p>
+      <w:r>
+        <w:t>- Accident rates compared to age group?</w:t>
       </w:r>
     </w:p>
     <w:p/>
@@ -114,35 +128,304 @@
       </w:r>
     </w:p>
     <w:p>
-      <w:r>
-        <w:t>https://www.kaggle.com/sobhanmoosavi/us-accidents</w:t>
-      </w:r>
-    </w:p>
-    <w:p>
-      <w:r>
-        <w:t>https://www.kaggle.com/usdot/nhtsa-traffic-fatalities</w:t>
-      </w:r>
-    </w:p>
-    <w:p>
-      <w:r>
-        <w:t xml:space="preserve">-need to find </w:t>
-      </w:r>
-      <w:proofErr w:type="gramStart"/>
-      <w:r>
-        <w:t>a</w:t>
-      </w:r>
-      <w:proofErr w:type="gramEnd"/>
-      <w:r>
-        <w:t xml:space="preserve"> alcohol addiction rates nationwide dataset. </w:t>
-      </w:r>
+      <w:pPr>
+        <w:rPr>
+          <w:rFonts w:ascii="Times New Roman" w:eastAsia="Times New Roman" w:hAnsi="Times New Roman" w:cs="Times New Roman"/>
+        </w:rPr>
+      </w:pPr>
+      <w:hyperlink r:id="rId7" w:anchor="Traffic_Crashes_-_Vehicles.csv" w:history="1">
+        <w:r>
+          <w:rPr>
+            <w:rFonts w:ascii="Times New Roman" w:eastAsia="Times New Roman" w:hAnsi="Times New Roman" w:cs="Times New Roman"/>
+            <w:color w:val="0000FF"/>
+            <w:u w:val="single"/>
+          </w:rPr>
+          <w:t>https://www.kaggle.c</w:t>
+        </w:r>
+        <w:r>
+          <w:rPr>
+            <w:rFonts w:ascii="Times New Roman" w:eastAsia="Times New Roman" w:hAnsi="Times New Roman" w:cs="Times New Roman"/>
+            <w:color w:val="0000FF"/>
+            <w:u w:val="single"/>
+          </w:rPr>
+          <w:t>o</w:t>
+        </w:r>
+        <w:r>
+          <w:rPr>
+            <w:rFonts w:ascii="Times New Roman" w:eastAsia="Times New Roman" w:hAnsi="Times New Roman" w:cs="Times New Roman"/>
+            <w:color w:val="0000FF"/>
+            <w:u w:val="single"/>
+          </w:rPr>
+          <w:t>m/isadoraamorim/trafficcrasheschicago#Traffic_Crashes_-_Vehicles.csv</w:t>
+        </w:r>
+      </w:hyperlink>
     </w:p>
     <w:p/>
     <w:p>
       <w:r>
         <w:t>Breakdown of tasks: To be determined</w:t>
       </w:r>
+    </w:p>
+    <w:p/>
+    <w:p>
+      <w:r>
+        <w:t>Actual Questions being worked on;</w:t>
+      </w:r>
+    </w:p>
+    <w:p>
+      <w:pPr>
+        <w:pStyle w:val="ListParagraph"/>
+        <w:numPr>
+          <w:ilvl w:val="0"/>
+          <w:numId w:val="1"/>
+        </w:numPr>
+      </w:pPr>
+      <w:r>
+        <w:t>Driver age range of accidents?</w:t>
+      </w:r>
+    </w:p>
+    <w:p>
+      <w:pPr>
+        <w:pStyle w:val="ListParagraph"/>
+        <w:numPr>
+          <w:ilvl w:val="1"/>
+          <w:numId w:val="1"/>
+        </w:numPr>
+      </w:pPr>
+      <w:r>
+        <w:t>Impaired driving by grouped age</w:t>
+      </w:r>
+    </w:p>
+    <w:p>
+      <w:pPr>
+        <w:pStyle w:val="ListParagraph"/>
+        <w:numPr>
+          <w:ilvl w:val="2"/>
+          <w:numId w:val="1"/>
+        </w:numPr>
+      </w:pPr>
+      <w:r>
+        <w:t>Just drivers</w:t>
+      </w:r>
+    </w:p>
+    <w:p>
+      <w:pPr>
+        <w:pStyle w:val="ListParagraph"/>
+        <w:numPr>
+          <w:ilvl w:val="2"/>
+          <w:numId w:val="1"/>
+        </w:numPr>
+      </w:pPr>
+      <w:r>
+        <w:t>Victims (pedestrians)</w:t>
+      </w:r>
+    </w:p>
+    <w:p>
+      <w:pPr>
+        <w:pStyle w:val="ListParagraph"/>
+        <w:numPr>
+          <w:ilvl w:val="2"/>
+          <w:numId w:val="1"/>
+        </w:numPr>
+      </w:pPr>
+      <w:r>
+        <w:t>YoY trend for total impaired driving by age</w:t>
+      </w:r>
+    </w:p>
+    <w:p>
+      <w:pPr>
+        <w:pStyle w:val="ListParagraph"/>
+        <w:numPr>
+          <w:ilvl w:val="1"/>
+          <w:numId w:val="1"/>
+        </w:numPr>
+        <w:rPr>
+          <w:highlight w:val="yellow"/>
+        </w:rPr>
+      </w:pPr>
+      <w:r>
+        <w:rPr>
+          <w:highlight w:val="yellow"/>
+        </w:rPr>
+        <w:t>Severity of accidents by age and location</w:t>
+      </w:r>
+    </w:p>
+    <w:p>
+      <w:pPr>
+        <w:pStyle w:val="ListParagraph"/>
+        <w:numPr>
+          <w:ilvl w:val="2"/>
+          <w:numId w:val="1"/>
+        </w:numPr>
+        <w:rPr>
+          <w:highlight w:val="yellow"/>
+        </w:rPr>
+      </w:pPr>
+      <w:r>
+        <w:rPr>
+          <w:highlight w:val="yellow"/>
+        </w:rPr>
+        <w:t>Heatmap</w:t>
+      </w:r>
+    </w:p>
+    <w:p>
+      <w:pPr>
+        <w:pStyle w:val="ListParagraph"/>
+        <w:numPr>
+          <w:ilvl w:val="2"/>
+          <w:numId w:val="1"/>
+        </w:numPr>
+        <w:rPr>
+          <w:highlight w:val="yellow"/>
+        </w:rPr>
+      </w:pPr>
+      <w:r>
+        <w:rPr>
+          <w:highlight w:val="yellow"/>
+        </w:rPr>
+        <w:t>Severity of accidents by Age bucket</w:t>
+      </w:r>
+    </w:p>
+    <w:p>
+      <w:pPr>
+        <w:pStyle w:val="ListParagraph"/>
+        <w:numPr>
+          <w:ilvl w:val="2"/>
+          <w:numId w:val="1"/>
+        </w:numPr>
+        <w:rPr>
+          <w:highlight w:val="yellow"/>
+        </w:rPr>
+      </w:pPr>
       <w:bookmarkStart w:id="0" w:name="_GoBack"/>
       <w:bookmarkEnd w:id="0"/>
+    </w:p>
+    <w:p>
+      <w:pPr>
+        <w:pStyle w:val="ListParagraph"/>
+        <w:numPr>
+          <w:ilvl w:val="1"/>
+          <w:numId w:val="1"/>
+        </w:numPr>
+        <w:rPr>
+          <w:highlight w:val="yellow"/>
+        </w:rPr>
+      </w:pPr>
+      <w:r>
+        <w:rPr>
+          <w:highlight w:val="yellow"/>
+        </w:rPr>
+        <w:t>Cell phone use by age group</w:t>
+      </w:r>
+    </w:p>
+    <w:p>
+      <w:pPr>
+        <w:pStyle w:val="ListParagraph"/>
+        <w:numPr>
+          <w:ilvl w:val="2"/>
+          <w:numId w:val="1"/>
+        </w:numPr>
+        <w:rPr>
+          <w:highlight w:val="yellow"/>
+        </w:rPr>
+      </w:pPr>
+      <w:r>
+        <w:rPr>
+          <w:highlight w:val="yellow"/>
+        </w:rPr>
+        <w:t>Specify dates of cell phone use collection</w:t>
+      </w:r>
+    </w:p>
+    <w:p>
+      <w:pPr>
+        <w:pStyle w:val="ListParagraph"/>
+        <w:numPr>
+          <w:ilvl w:val="3"/>
+          <w:numId w:val="1"/>
+        </w:numPr>
+        <w:rPr>
+          <w:highlight w:val="yellow"/>
+        </w:rPr>
+      </w:pPr>
+      <w:r>
+        <w:rPr>
+          <w:highlight w:val="yellow"/>
+        </w:rPr>
+        <w:t>2015-201</w:t>
+      </w:r>
+      <w:r>
+        <w:rPr>
+          <w:highlight w:val="yellow"/>
+        </w:rPr>
+        <w:t>0</w:t>
+      </w:r>
+    </w:p>
+    <w:p>
+      <w:pPr>
+        <w:pStyle w:val="ListParagraph"/>
+        <w:numPr>
+          <w:ilvl w:val="3"/>
+          <w:numId w:val="1"/>
+        </w:numPr>
+        <w:rPr>
+          <w:highlight w:val="yellow"/>
+        </w:rPr>
+      </w:pPr>
+    </w:p>
+    <w:p>
+      <w:pPr>
+        <w:pStyle w:val="ListParagraph"/>
+        <w:numPr>
+          <w:ilvl w:val="2"/>
+          <w:numId w:val="1"/>
+        </w:numPr>
+        <w:rPr>
+          <w:highlight w:val="yellow"/>
+        </w:rPr>
+      </w:pPr>
+      <w:r>
+        <w:rPr>
+          <w:highlight w:val="yellow"/>
+        </w:rPr>
+        <w:t>Is there gender bias towards female?</w:t>
+      </w:r>
+    </w:p>
+    <w:p>
+      <w:pPr>
+        <w:pStyle w:val="ListParagraph"/>
+        <w:numPr>
+          <w:ilvl w:val="3"/>
+          <w:numId w:val="1"/>
+        </w:numPr>
+        <w:rPr>
+          <w:highlight w:val="yellow"/>
+        </w:rPr>
+      </w:pPr>
+      <w:r>
+        <w:rPr>
+          <w:highlight w:val="yellow"/>
+        </w:rPr>
+        <w:t>X-axis is year</w:t>
+      </w:r>
+    </w:p>
+    <w:p>
+      <w:pPr>
+        <w:pStyle w:val="ListParagraph"/>
+        <w:numPr>
+          <w:ilvl w:val="3"/>
+          <w:numId w:val="1"/>
+        </w:numPr>
+        <w:rPr>
+          <w:highlight w:val="yellow"/>
+        </w:rPr>
+      </w:pPr>
+      <w:r>
+        <w:rPr>
+          <w:highlight w:val="yellow"/>
+        </w:rPr>
+        <w:lastRenderedPageBreak/>
+        <w:t>Y-axis is amount of Males/Female</w:t>
+      </w:r>
     </w:p>
     <w:sectPr>
       <w:pgSz w:w="12240" w:h="15840"/>
@@ -190,6 +473,127 @@
     </w:p>
   </w:footnote>
 </w:footnotes>
+</file>
+
+<file path=word/numbering.xml><?xml version="1.0" encoding="utf-8"?>
+<w:numbering xmlns:wpc="http://schemas.microsoft.com/office/word/2010/wordprocessingCanvas" xmlns:cx="http://schemas.microsoft.com/office/drawing/2014/chartex" xmlns:cx1="http://schemas.microsoft.com/office/drawing/2015/9/8/chartex" xmlns:cx2="http://schemas.microsoft.com/office/drawing/2015/10/21/chartex" xmlns:cx3="http://schemas.microsoft.com/office/drawing/2016/5/9/chartex" xmlns:cx4="http://schemas.microsoft.com/office/drawing/2016/5/10/chartex" xmlns:cx5="http://schemas.microsoft.com/office/drawing/2016/5/11/chartex" xmlns:cx6="http://schemas.microsoft.com/office/drawing/2016/5/12/chartex" xmlns:cx7="http://schemas.microsoft.com/office/drawing/2016/5/13/chartex" xmlns:cx8="http://schemas.microsoft.com/office/drawing/2016/5/14/chartex" xmlns:mc="http://schemas.openxmlformats.org/markup-compatibility/2006" xmlns:aink="http://schemas.microsoft.com/office/drawing/2016/ink" xmlns:am3d="http://schemas.microsoft.com/office/drawing/2017/model3d" xmlns:o="urn:schemas-microsoft-com:office:office" xmlns:r="http://schemas.openxmlformats.org/officeDocument/2006/relationships" xmlns:m="http://schemas.openxmlformats.org/officeDocument/2006/math" xmlns:v="urn:schemas-microsoft-com:vml" xmlns:wp14="http://schemas.microsoft.com/office/word/2010/wordprocessingDrawing" xmlns:wp="http://schemas.openxmlformats.org/drawingml/2006/wordprocessingDrawing" xmlns:w10="urn:schemas-microsoft-com:office:word" xmlns:w="http://schemas.openxmlformats.org/wordprocessingml/2006/main" xmlns:w14="http://schemas.microsoft.com/office/word/2010/wordml" xmlns:w15="http://schemas.microsoft.com/office/word/2012/wordml" xmlns:w16cid="http://schemas.microsoft.com/office/word/2016/wordml/cid" xmlns:w16se="http://schemas.microsoft.com/office/word/2015/wordml/symex" xmlns:wpg="http://schemas.microsoft.com/office/word/2010/wordprocessingGroup" xmlns:wpi="http://schemas.microsoft.com/office/word/2010/wordprocessingInk" xmlns:wne="http://schemas.microsoft.com/office/word/2006/wordml" xmlns:wps="http://schemas.microsoft.com/office/word/2010/wordprocessingShape" mc:Ignorable="w14 w15 w16se w16cid wp14">
+  <w:abstractNum w:abstractNumId="0" w15:restartNumberingAfterBreak="0">
+    <w:nsid w:val="56164259"/>
+    <w:multiLevelType w:val="hybridMultilevel"/>
+    <w:tmpl w:val="84F0582C"/>
+    <w:lvl w:ilvl="0" w:tplc="23945056">
+      <w:start w:val="2"/>
+      <w:numFmt w:val="bullet"/>
+      <w:lvlText w:val="-"/>
+      <w:lvlJc w:val="left"/>
+      <w:pPr>
+        <w:ind w:left="1080" w:hanging="360"/>
+      </w:pPr>
+      <w:rPr>
+        <w:rFonts w:ascii="Calibri" w:eastAsiaTheme="minorHAnsi" w:hAnsi="Calibri" w:cs="Calibri" w:hint="default"/>
+      </w:rPr>
+    </w:lvl>
+    <w:lvl w:ilvl="1" w:tplc="04090003">
+      <w:start w:val="1"/>
+      <w:numFmt w:val="bullet"/>
+      <w:lvlText w:val="o"/>
+      <w:lvlJc w:val="left"/>
+      <w:pPr>
+        <w:ind w:left="1800" w:hanging="360"/>
+      </w:pPr>
+      <w:rPr>
+        <w:rFonts w:ascii="Courier New" w:hAnsi="Courier New" w:cs="Courier New" w:hint="default"/>
+      </w:rPr>
+    </w:lvl>
+    <w:lvl w:ilvl="2" w:tplc="04090005">
+      <w:start w:val="1"/>
+      <w:numFmt w:val="bullet"/>
+      <w:lvlText w:val=""/>
+      <w:lvlJc w:val="left"/>
+      <w:pPr>
+        <w:ind w:left="2520" w:hanging="360"/>
+      </w:pPr>
+      <w:rPr>
+        <w:rFonts w:ascii="Wingdings" w:hAnsi="Wingdings" w:hint="default"/>
+      </w:rPr>
+    </w:lvl>
+    <w:lvl w:ilvl="3" w:tplc="04090001">
+      <w:start w:val="1"/>
+      <w:numFmt w:val="bullet"/>
+      <w:lvlText w:val=""/>
+      <w:lvlJc w:val="left"/>
+      <w:pPr>
+        <w:ind w:left="3240" w:hanging="360"/>
+      </w:pPr>
+      <w:rPr>
+        <w:rFonts w:ascii="Symbol" w:hAnsi="Symbol" w:hint="default"/>
+      </w:rPr>
+    </w:lvl>
+    <w:lvl w:ilvl="4" w:tplc="04090003" w:tentative="1">
+      <w:start w:val="1"/>
+      <w:numFmt w:val="bullet"/>
+      <w:lvlText w:val="o"/>
+      <w:lvlJc w:val="left"/>
+      <w:pPr>
+        <w:ind w:left="3960" w:hanging="360"/>
+      </w:pPr>
+      <w:rPr>
+        <w:rFonts w:ascii="Courier New" w:hAnsi="Courier New" w:cs="Courier New" w:hint="default"/>
+      </w:rPr>
+    </w:lvl>
+    <w:lvl w:ilvl="5" w:tplc="04090005" w:tentative="1">
+      <w:start w:val="1"/>
+      <w:numFmt w:val="bullet"/>
+      <w:lvlText w:val=""/>
+      <w:lvlJc w:val="left"/>
+      <w:pPr>
+        <w:ind w:left="4680" w:hanging="360"/>
+      </w:pPr>
+      <w:rPr>
+        <w:rFonts w:ascii="Wingdings" w:hAnsi="Wingdings" w:hint="default"/>
+      </w:rPr>
+    </w:lvl>
+    <w:lvl w:ilvl="6" w:tplc="04090001" w:tentative="1">
+      <w:start w:val="1"/>
+      <w:numFmt w:val="bullet"/>
+      <w:lvlText w:val=""/>
+      <w:lvlJc w:val="left"/>
+      <w:pPr>
+        <w:ind w:left="5400" w:hanging="360"/>
+      </w:pPr>
+      <w:rPr>
+        <w:rFonts w:ascii="Symbol" w:hAnsi="Symbol" w:hint="default"/>
+      </w:rPr>
+    </w:lvl>
+    <w:lvl w:ilvl="7" w:tplc="04090003" w:tentative="1">
+      <w:start w:val="1"/>
+      <w:numFmt w:val="bullet"/>
+      <w:lvlText w:val="o"/>
+      <w:lvlJc w:val="left"/>
+      <w:pPr>
+        <w:ind w:left="6120" w:hanging="360"/>
+      </w:pPr>
+      <w:rPr>
+        <w:rFonts w:ascii="Courier New" w:hAnsi="Courier New" w:cs="Courier New" w:hint="default"/>
+      </w:rPr>
+    </w:lvl>
+    <w:lvl w:ilvl="8" w:tplc="04090005" w:tentative="1">
+      <w:start w:val="1"/>
+      <w:numFmt w:val="bullet"/>
+      <w:lvlText w:val=""/>
+      <w:lvlJc w:val="left"/>
+      <w:pPr>
+        <w:ind w:left="6840" w:hanging="360"/>
+      </w:pPr>
+      <w:rPr>
+        <w:rFonts w:ascii="Wingdings" w:hAnsi="Wingdings" w:hint="default"/>
+      </w:rPr>
+    </w:lvl>
+  </w:abstractNum>
+  <w:num w:numId="1">
+    <w:abstractNumId w:val="0"/>
+  </w:num>
+</w:numbering>
 </file>
 
 <file path=word/styles.xml><?xml version="1.0" encoding="utf-8"?>
@@ -311,6 +715,7 @@
     <w:lsdException w:name="HTML Sample" w:semiHidden="1" w:unhideWhenUsed="1"/>
     <w:lsdException w:name="HTML Typewriter" w:semiHidden="1" w:unhideWhenUsed="1"/>
     <w:lsdException w:name="HTML Variable" w:semiHidden="1" w:unhideWhenUsed="1"/>
+    <w:lsdException w:name="Normal Table" w:semiHidden="1" w:unhideWhenUsed="1"/>
     <w:lsdException w:name="annotation subject" w:semiHidden="1" w:unhideWhenUsed="1"/>
     <w:lsdException w:name="No List" w:semiHidden="1" w:unhideWhenUsed="1"/>
     <w:lsdException w:name="Outline List 1" w:semiHidden="1" w:unhideWhenUsed="1"/>
@@ -357,8 +762,10 @@
     <w:lsdException w:name="Table Subtle 2" w:semiHidden="1" w:unhideWhenUsed="1"/>
     <w:lsdException w:name="Table Web 1" w:semiHidden="1" w:unhideWhenUsed="1"/>
     <w:lsdException w:name="Table Web 2" w:semiHidden="1" w:unhideWhenUsed="1"/>
+    <w:lsdException w:name="Table Web 3" w:semiHidden="1" w:unhideWhenUsed="1"/>
     <w:lsdException w:name="Balloon Text" w:semiHidden="1" w:unhideWhenUsed="1"/>
     <w:lsdException w:name="Table Grid" w:uiPriority="39"/>
+    <w:lsdException w:name="Table Theme" w:semiHidden="1" w:unhideWhenUsed="1"/>
     <w:lsdException w:name="Placeholder Text" w:semiHidden="1"/>
     <w:lsdException w:name="No Spacing" w:uiPriority="1" w:qFormat="1"/>
     <w:lsdException w:name="Light Shading" w:uiPriority="60"/>
@@ -652,6 +1059,29 @@
     <w:link w:val="Footer"/>
     <w:uiPriority w:val="99"/>
     <w:rsid w:val="00C517D3"/>
+  </w:style>
+  <w:style w:type="character" w:styleId="Hyperlink">
+    <w:name w:val="Hyperlink"/>
+    <w:basedOn w:val="DefaultParagraphFont"/>
+    <w:uiPriority w:val="99"/>
+    <w:semiHidden/>
+    <w:unhideWhenUsed/>
+    <w:rsid w:val="00513C34"/>
+    <w:rPr>
+      <w:color w:val="0000FF"/>
+      <w:u w:val="single"/>
+    </w:rPr>
+  </w:style>
+  <w:style w:type="paragraph" w:styleId="ListParagraph">
+    <w:name w:val="List Paragraph"/>
+    <w:basedOn w:val="Normal"/>
+    <w:uiPriority w:val="34"/>
+    <w:qFormat/>
+    <w:rsid w:val="00E62D13"/>
+    <w:pPr>
+      <w:ind w:left="720"/>
+      <w:contextualSpacing/>
+    </w:pPr>
   </w:style>
 </w:styles>
 </file>

</xml_diff>